<commit_message>
adding css and javascript
</commit_message>
<xml_diff>
--- a/Assignment1/Question2/WT Assignment Q2.docx
+++ b/Assignment1/Question2/WT Assignment Q2.docx
@@ -131,6 +131,49 @@
         <w:rPr>
           <w:rFonts w:ascii="Times New Roman" w:hAnsi="Times New Roman" w:cs="Times New Roman"/>
         </w:rPr>
+        <w:t xml:space="preserve">   &lt;link </w:t>
+      </w:r>
+      <w:proofErr w:type="spellStart"/>
+      <w:r>
+        <w:rPr>
+          <w:rFonts w:ascii="Times New Roman" w:hAnsi="Times New Roman" w:cs="Times New Roman"/>
+        </w:rPr>
+        <w:t>rel</w:t>
+      </w:r>
+      <w:proofErr w:type="spellEnd"/>
+      <w:r>
+        <w:rPr>
+          <w:rFonts w:ascii="Times New Roman" w:hAnsi="Times New Roman" w:cs="Times New Roman"/>
+        </w:rPr>
+        <w:t xml:space="preserve">="stylesheet" </w:t>
+      </w:r>
+      <w:proofErr w:type="spellStart"/>
+      <w:r>
+        <w:rPr>
+          <w:rFonts w:ascii="Times New Roman" w:hAnsi="Times New Roman" w:cs="Times New Roman"/>
+        </w:rPr>
+        <w:t>href</w:t>
+      </w:r>
+      <w:proofErr w:type="spellEnd"/>
+      <w:r>
+        <w:rPr>
+          <w:rFonts w:ascii="Times New Roman" w:hAnsi="Times New Roman" w:cs="Times New Roman"/>
+        </w:rPr>
+        <w:t>="career.css"&gt;</w:t>
+      </w:r>
+    </w:p>
+    <w:p>
+      <w:pPr>
+        <w:shd w:val="clear" w:color="auto" w:fill="FFFFFF"/>
+        <w:spacing w:line="240" w:lineRule="auto"/>
+        <w:rPr>
+          <w:rFonts w:ascii="Times New Roman" w:hAnsi="Times New Roman" w:cs="Times New Roman"/>
+        </w:rPr>
+      </w:pPr>
+      <w:r>
+        <w:rPr>
+          <w:rFonts w:ascii="Times New Roman" w:hAnsi="Times New Roman" w:cs="Times New Roman"/>
+        </w:rPr>
         <w:t xml:space="preserve">&lt;/head&gt; </w:t>
       </w:r>
     </w:p>
@@ -146,22 +189,22 @@
         <w:rPr>
           <w:rFonts w:ascii="Times New Roman" w:hAnsi="Times New Roman" w:cs="Times New Roman"/>
         </w:rPr>
-        <w:t xml:space="preserve">&lt;body background="career.jpg" text="#f3f4f6"&gt; </w:t>
-      </w:r>
-    </w:p>
-    <w:p>
-      <w:pPr>
-        <w:shd w:val="clear" w:color="auto" w:fill="FFFFFF"/>
-        <w:spacing w:line="240" w:lineRule="auto"/>
-        <w:rPr>
-          <w:rFonts w:ascii="Times New Roman" w:hAnsi="Times New Roman" w:cs="Times New Roman"/>
-        </w:rPr>
-      </w:pPr>
-      <w:r>
-        <w:rPr>
-          <w:rFonts w:ascii="Times New Roman" w:hAnsi="Times New Roman" w:cs="Times New Roman"/>
-        </w:rPr>
-        <w:t xml:space="preserve">   &lt;p title="Heading" align="center"&gt; </w:t>
+        <w:t xml:space="preserve">&lt;body&gt; </w:t>
+      </w:r>
+    </w:p>
+    <w:p>
+      <w:pPr>
+        <w:shd w:val="clear" w:color="auto" w:fill="FFFFFF"/>
+        <w:spacing w:line="240" w:lineRule="auto"/>
+        <w:rPr>
+          <w:rFonts w:ascii="Times New Roman" w:hAnsi="Times New Roman" w:cs="Times New Roman"/>
+        </w:rPr>
+      </w:pPr>
+      <w:r>
+        <w:rPr>
+          <w:rFonts w:ascii="Times New Roman" w:hAnsi="Times New Roman" w:cs="Times New Roman"/>
+        </w:rPr>
+        <w:t xml:space="preserve">   &lt;p title="Heading"&gt; </w:t>
       </w:r>
     </w:p>
     <w:p>
@@ -265,22 +308,22 @@
         <w:rPr>
           <w:rFonts w:ascii="Times New Roman" w:hAnsi="Times New Roman" w:cs="Times New Roman"/>
         </w:rPr>
-        <w:t xml:space="preserve">   &lt;p title="Career Table" align="center" &gt; </w:t>
-      </w:r>
-    </w:p>
-    <w:p>
-      <w:pPr>
-        <w:shd w:val="clear" w:color="auto" w:fill="FFFFFF"/>
-        <w:spacing w:line="240" w:lineRule="auto"/>
-        <w:rPr>
-          <w:rFonts w:ascii="Times New Roman" w:hAnsi="Times New Roman" w:cs="Times New Roman"/>
-        </w:rPr>
-      </w:pPr>
-      <w:r>
-        <w:rPr>
-          <w:rFonts w:ascii="Times New Roman" w:hAnsi="Times New Roman" w:cs="Times New Roman"/>
-        </w:rPr>
-        <w:t xml:space="preserve">      &lt;table border="4" align="center" </w:t>
+        <w:t xml:space="preserve">   &lt;p title="Career Table" &gt; </w:t>
+      </w:r>
+    </w:p>
+    <w:p>
+      <w:pPr>
+        <w:shd w:val="clear" w:color="auto" w:fill="FFFFFF"/>
+        <w:spacing w:line="240" w:lineRule="auto"/>
+        <w:rPr>
+          <w:rFonts w:ascii="Times New Roman" w:hAnsi="Times New Roman" w:cs="Times New Roman"/>
+        </w:rPr>
+      </w:pPr>
+      <w:r>
+        <w:rPr>
+          <w:rFonts w:ascii="Times New Roman" w:hAnsi="Times New Roman" w:cs="Times New Roman"/>
+        </w:rPr>
+        <w:t xml:space="preserve">      &lt;table border="4" </w:t>
       </w:r>
       <w:proofErr w:type="spellStart"/>
       <w:r>
@@ -440,21 +483,109 @@
         <w:rPr>
           <w:rFonts w:ascii="Times New Roman" w:hAnsi="Times New Roman" w:cs="Times New Roman"/>
         </w:rPr>
-        <w:t xml:space="preserve">            &lt;</w:t>
+        <w:t xml:space="preserve">            &lt;td&gt;&lt;font size="4"&gt;Matriculation&lt;/font&gt;&lt;/td&gt; </w:t>
+      </w:r>
+    </w:p>
+    <w:p>
+      <w:pPr>
+        <w:shd w:val="clear" w:color="auto" w:fill="FFFFFF"/>
+        <w:spacing w:line="240" w:lineRule="auto"/>
+        <w:rPr>
+          <w:rFonts w:ascii="Times New Roman" w:hAnsi="Times New Roman" w:cs="Times New Roman"/>
+        </w:rPr>
+      </w:pPr>
+      <w:r>
+        <w:rPr>
+          <w:rFonts w:ascii="Times New Roman" w:hAnsi="Times New Roman" w:cs="Times New Roman"/>
+        </w:rPr>
+        <w:t xml:space="preserve">            &lt;td&gt;&lt;font size="4"&gt;</w:t>
       </w:r>
       <w:proofErr w:type="spellStart"/>
       <w:r>
         <w:rPr>
           <w:rFonts w:ascii="Times New Roman" w:hAnsi="Times New Roman" w:cs="Times New Roman"/>
         </w:rPr>
-        <w:t>td</w:t>
+        <w:t>Saraswati</w:t>
       </w:r>
       <w:proofErr w:type="spellEnd"/>
       <w:r>
         <w:rPr>
           <w:rFonts w:ascii="Times New Roman" w:hAnsi="Times New Roman" w:cs="Times New Roman"/>
         </w:rPr>
-        <w:t xml:space="preserve"> align="center"&gt;&lt;font size="4"&gt;Matriculation&lt;/font&gt;&lt;/td&gt; </w:t>
+        <w:t xml:space="preserve"> </w:t>
+      </w:r>
+      <w:proofErr w:type="spellStart"/>
+      <w:r>
+        <w:rPr>
+          <w:rFonts w:ascii="Times New Roman" w:hAnsi="Times New Roman" w:cs="Times New Roman"/>
+        </w:rPr>
+        <w:t>Sishu</w:t>
+      </w:r>
+      <w:proofErr w:type="spellEnd"/>
+      <w:r>
+        <w:rPr>
+          <w:rFonts w:ascii="Times New Roman" w:hAnsi="Times New Roman" w:cs="Times New Roman"/>
+        </w:rPr>
+        <w:t xml:space="preserve"> Vidya Mandir, </w:t>
+      </w:r>
+      <w:proofErr w:type="spellStart"/>
+      <w:r>
+        <w:rPr>
+          <w:rFonts w:ascii="Times New Roman" w:hAnsi="Times New Roman" w:cs="Times New Roman"/>
+        </w:rPr>
+        <w:t>Niladrivihar</w:t>
+      </w:r>
+      <w:proofErr w:type="spellEnd"/>
+      <w:r>
+        <w:rPr>
+          <w:rFonts w:ascii="Times New Roman" w:hAnsi="Times New Roman" w:cs="Times New Roman"/>
+        </w:rPr>
+        <w:t xml:space="preserve">&lt;/font&gt;&lt;/td&gt; </w:t>
+      </w:r>
+    </w:p>
+    <w:p>
+      <w:pPr>
+        <w:shd w:val="clear" w:color="auto" w:fill="FFFFFF"/>
+        <w:spacing w:line="240" w:lineRule="auto"/>
+        <w:rPr>
+          <w:rFonts w:ascii="Times New Roman" w:hAnsi="Times New Roman" w:cs="Times New Roman"/>
+        </w:rPr>
+      </w:pPr>
+      <w:r>
+        <w:rPr>
+          <w:rFonts w:ascii="Times New Roman" w:hAnsi="Times New Roman" w:cs="Times New Roman"/>
+        </w:rPr>
+        <w:t xml:space="preserve">         &lt;/tr&gt; </w:t>
+      </w:r>
+    </w:p>
+    <w:p>
+      <w:pPr>
+        <w:shd w:val="clear" w:color="auto" w:fill="FFFFFF"/>
+        <w:spacing w:line="240" w:lineRule="auto"/>
+        <w:rPr>
+          <w:rFonts w:ascii="Times New Roman" w:hAnsi="Times New Roman" w:cs="Times New Roman"/>
+        </w:rPr>
+      </w:pPr>
+      <w:r>
+        <w:rPr>
+          <w:rFonts w:ascii="Times New Roman" w:hAnsi="Times New Roman" w:cs="Times New Roman"/>
+        </w:rPr>
+        <w:t xml:space="preserve">         &lt;tr&gt; </w:t>
+      </w:r>
+    </w:p>
+    <w:p>
+      <w:pPr>
+        <w:shd w:val="clear" w:color="auto" w:fill="FFFFFF"/>
+        <w:spacing w:line="240" w:lineRule="auto"/>
+        <w:rPr>
+          <w:rFonts w:ascii="Times New Roman" w:hAnsi="Times New Roman" w:cs="Times New Roman"/>
+        </w:rPr>
+      </w:pPr>
+      <w:r>
+        <w:rPr>
+          <w:rFonts w:ascii="Times New Roman" w:hAnsi="Times New Roman" w:cs="Times New Roman"/>
+        </w:rPr>
+        <w:t xml:space="preserve">            &lt;td&gt;&lt;font size="4"&gt;Intermediate&lt;/font&gt;&lt;/td&gt; </w:t>
       </w:r>
     </w:p>
     <w:p>
@@ -490,14 +621,14 @@
         <w:rPr>
           <w:rFonts w:ascii="Times New Roman" w:hAnsi="Times New Roman" w:cs="Times New Roman"/>
         </w:rPr>
-        <w:t>Sishu</w:t>
+        <w:t>Gyana</w:t>
       </w:r>
       <w:proofErr w:type="spellEnd"/>
       <w:r>
         <w:rPr>
           <w:rFonts w:ascii="Times New Roman" w:hAnsi="Times New Roman" w:cs="Times New Roman"/>
         </w:rPr>
-        <w:t xml:space="preserve"> Vidya Mandir, </w:t>
+        <w:t xml:space="preserve"> Mandir, </w:t>
       </w:r>
       <w:proofErr w:type="spellStart"/>
       <w:r>
@@ -556,537 +687,1069 @@
         <w:rPr>
           <w:rFonts w:ascii="Times New Roman" w:hAnsi="Times New Roman" w:cs="Times New Roman"/>
         </w:rPr>
-        <w:t xml:space="preserve">            &lt;</w:t>
+        <w:t xml:space="preserve">            &lt;td&gt;&lt;font size="4"&gt;</w:t>
       </w:r>
       <w:proofErr w:type="spellStart"/>
       <w:r>
         <w:rPr>
           <w:rFonts w:ascii="Times New Roman" w:hAnsi="Times New Roman" w:cs="Times New Roman"/>
         </w:rPr>
-        <w:t>td</w:t>
+        <w:t>UnderGraduate</w:t>
       </w:r>
       <w:proofErr w:type="spellEnd"/>
       <w:r>
         <w:rPr>
           <w:rFonts w:ascii="Times New Roman" w:hAnsi="Times New Roman" w:cs="Times New Roman"/>
         </w:rPr>
-        <w:t xml:space="preserve"> align="center"&gt;&lt;font size="4"&gt;Intermediate&lt;/font&gt;&lt;/td&gt; </w:t>
-      </w:r>
-    </w:p>
-    <w:p>
-      <w:pPr>
-        <w:shd w:val="clear" w:color="auto" w:fill="FFFFFF"/>
-        <w:spacing w:line="240" w:lineRule="auto"/>
-        <w:rPr>
-          <w:rFonts w:ascii="Times New Roman" w:hAnsi="Times New Roman" w:cs="Times New Roman"/>
-        </w:rPr>
-      </w:pPr>
-      <w:r>
-        <w:rPr>
-          <w:rFonts w:ascii="Times New Roman" w:hAnsi="Times New Roman" w:cs="Times New Roman"/>
-        </w:rPr>
-        <w:t xml:space="preserve">            &lt;td&gt;&lt;font size="4"&gt;</w:t>
+        <w:t xml:space="preserve">&lt;/font&gt;&lt;/td&gt; </w:t>
+      </w:r>
+    </w:p>
+    <w:p>
+      <w:pPr>
+        <w:shd w:val="clear" w:color="auto" w:fill="FFFFFF"/>
+        <w:spacing w:line="240" w:lineRule="auto"/>
+        <w:rPr>
+          <w:rFonts w:ascii="Times New Roman" w:hAnsi="Times New Roman" w:cs="Times New Roman"/>
+        </w:rPr>
+      </w:pPr>
+      <w:r>
+        <w:rPr>
+          <w:rFonts w:ascii="Times New Roman" w:hAnsi="Times New Roman" w:cs="Times New Roman"/>
+        </w:rPr>
+        <w:t xml:space="preserve">            &lt;td&gt;&lt;font size="4"&gt;Sambalpur University Institute of Information Technology&lt;/font&gt;&lt;/td&gt; </w:t>
+      </w:r>
+    </w:p>
+    <w:p>
+      <w:pPr>
+        <w:shd w:val="clear" w:color="auto" w:fill="FFFFFF"/>
+        <w:spacing w:line="240" w:lineRule="auto"/>
+        <w:rPr>
+          <w:rFonts w:ascii="Times New Roman" w:hAnsi="Times New Roman" w:cs="Times New Roman"/>
+        </w:rPr>
+      </w:pPr>
+      <w:r>
+        <w:rPr>
+          <w:rFonts w:ascii="Times New Roman" w:hAnsi="Times New Roman" w:cs="Times New Roman"/>
+        </w:rPr>
+        <w:t xml:space="preserve">         &lt;/tr&gt; </w:t>
+      </w:r>
+    </w:p>
+    <w:p>
+      <w:pPr>
+        <w:shd w:val="clear" w:color="auto" w:fill="FFFFFF"/>
+        <w:spacing w:line="240" w:lineRule="auto"/>
+        <w:rPr>
+          <w:rFonts w:ascii="Times New Roman" w:hAnsi="Times New Roman" w:cs="Times New Roman"/>
+        </w:rPr>
+      </w:pPr>
+      <w:r>
+        <w:rPr>
+          <w:rFonts w:ascii="Times New Roman" w:hAnsi="Times New Roman" w:cs="Times New Roman"/>
+        </w:rPr>
+        <w:t xml:space="preserve">      &lt;/table&gt; </w:t>
+      </w:r>
+    </w:p>
+    <w:p>
+      <w:pPr>
+        <w:shd w:val="clear" w:color="auto" w:fill="FFFFFF"/>
+        <w:spacing w:line="240" w:lineRule="auto"/>
+        <w:rPr>
+          <w:rFonts w:ascii="Times New Roman" w:hAnsi="Times New Roman" w:cs="Times New Roman"/>
+        </w:rPr>
+      </w:pPr>
+      <w:r>
+        <w:rPr>
+          <w:rFonts w:ascii="Times New Roman" w:hAnsi="Times New Roman" w:cs="Times New Roman"/>
+        </w:rPr>
+        <w:t xml:space="preserve">   &lt;/p&gt; </w:t>
+      </w:r>
+    </w:p>
+    <w:p>
+      <w:pPr>
+        <w:shd w:val="clear" w:color="auto" w:fill="FFFFFF"/>
+        <w:spacing w:line="240" w:lineRule="auto"/>
+        <w:rPr>
+          <w:rFonts w:ascii="Times New Roman" w:hAnsi="Times New Roman" w:cs="Times New Roman"/>
+        </w:rPr>
+      </w:pPr>
+      <w:r>
+        <w:rPr>
+          <w:rFonts w:ascii="Times New Roman" w:hAnsi="Times New Roman" w:cs="Times New Roman"/>
+        </w:rPr>
+        <w:t xml:space="preserve">   &lt;p&gt; </w:t>
+      </w:r>
+    </w:p>
+    <w:p>
+      <w:pPr>
+        <w:shd w:val="clear" w:color="auto" w:fill="FFFFFF"/>
+        <w:spacing w:line="240" w:lineRule="auto"/>
+        <w:rPr>
+          <w:rFonts w:ascii="Times New Roman" w:hAnsi="Times New Roman" w:cs="Times New Roman"/>
+        </w:rPr>
+      </w:pPr>
+      <w:r>
+        <w:rPr>
+          <w:rFonts w:ascii="Times New Roman" w:hAnsi="Times New Roman" w:cs="Times New Roman"/>
+        </w:rPr>
+        <w:t xml:space="preserve">      &lt;</w:t>
       </w:r>
       <w:proofErr w:type="spellStart"/>
       <w:r>
         <w:rPr>
           <w:rFonts w:ascii="Times New Roman" w:hAnsi="Times New Roman" w:cs="Times New Roman"/>
         </w:rPr>
-        <w:t>Saraswati</w:t>
+        <w:t>br</w:t>
       </w:r>
       <w:proofErr w:type="spellEnd"/>
       <w:r>
         <w:rPr>
           <w:rFonts w:ascii="Times New Roman" w:hAnsi="Times New Roman" w:cs="Times New Roman"/>
         </w:rPr>
+        <w:t xml:space="preserve">&gt; </w:t>
+      </w:r>
+    </w:p>
+    <w:p>
+      <w:pPr>
+        <w:shd w:val="clear" w:color="auto" w:fill="FFFFFF"/>
+        <w:spacing w:line="240" w:lineRule="auto"/>
+        <w:rPr>
+          <w:rFonts w:ascii="Times New Roman" w:hAnsi="Times New Roman" w:cs="Times New Roman"/>
+        </w:rPr>
+      </w:pPr>
+      <w:r>
+        <w:rPr>
+          <w:rFonts w:ascii="Times New Roman" w:hAnsi="Times New Roman" w:cs="Times New Roman"/>
+        </w:rPr>
+        <w:t xml:space="preserve">   &lt;/p&gt; </w:t>
+      </w:r>
+    </w:p>
+    <w:p>
+      <w:pPr>
+        <w:shd w:val="clear" w:color="auto" w:fill="FFFFFF"/>
+        <w:spacing w:line="240" w:lineRule="auto"/>
+        <w:rPr>
+          <w:rFonts w:ascii="Times New Roman" w:hAnsi="Times New Roman" w:cs="Times New Roman"/>
+        </w:rPr>
+      </w:pPr>
+      <w:r>
+        <w:rPr>
+          <w:rFonts w:ascii="Times New Roman" w:hAnsi="Times New Roman" w:cs="Times New Roman"/>
+        </w:rPr>
+        <w:t xml:space="preserve">   &lt;</w:t>
+      </w:r>
+      <w:proofErr w:type="spellStart"/>
+      <w:r>
+        <w:rPr>
+          <w:rFonts w:ascii="Times New Roman" w:hAnsi="Times New Roman" w:cs="Times New Roman"/>
+        </w:rPr>
+        <w:t>hr</w:t>
+      </w:r>
+      <w:proofErr w:type="spellEnd"/>
+      <w:r>
+        <w:rPr>
+          <w:rFonts w:ascii="Times New Roman" w:hAnsi="Times New Roman" w:cs="Times New Roman"/>
+        </w:rPr>
+        <w:t xml:space="preserve">&gt; </w:t>
+      </w:r>
+    </w:p>
+    <w:p>
+      <w:pPr>
+        <w:shd w:val="clear" w:color="auto" w:fill="FFFFFF"/>
+        <w:spacing w:line="240" w:lineRule="auto"/>
+        <w:rPr>
+          <w:rFonts w:ascii="Times New Roman" w:hAnsi="Times New Roman" w:cs="Times New Roman"/>
+        </w:rPr>
+      </w:pPr>
+      <w:r>
+        <w:rPr>
+          <w:rFonts w:ascii="Times New Roman" w:hAnsi="Times New Roman" w:cs="Times New Roman"/>
+        </w:rPr>
+        <w:t xml:space="preserve">   &lt;p title="Hobbies" align="center"&gt; </w:t>
+      </w:r>
+    </w:p>
+    <w:p>
+      <w:pPr>
+        <w:shd w:val="clear" w:color="auto" w:fill="FFFFFF"/>
+        <w:spacing w:line="240" w:lineRule="auto"/>
+        <w:rPr>
+          <w:rFonts w:ascii="Times New Roman" w:hAnsi="Times New Roman" w:cs="Times New Roman"/>
+        </w:rPr>
+      </w:pPr>
+      <w:r>
+        <w:rPr>
+          <w:rFonts w:ascii="Times New Roman" w:hAnsi="Times New Roman" w:cs="Times New Roman"/>
+        </w:rPr>
+        <w:t xml:space="preserve">      &lt;font align="center"&gt; </w:t>
+      </w:r>
+    </w:p>
+    <w:p>
+      <w:pPr>
+        <w:shd w:val="clear" w:color="auto" w:fill="FFFFFF"/>
+        <w:spacing w:line="240" w:lineRule="auto"/>
+        <w:rPr>
+          <w:rFonts w:ascii="Times New Roman" w:hAnsi="Times New Roman" w:cs="Times New Roman"/>
+        </w:rPr>
+      </w:pPr>
+      <w:r>
+        <w:rPr>
+          <w:rFonts w:ascii="Times New Roman" w:hAnsi="Times New Roman" w:cs="Times New Roman"/>
+        </w:rPr>
+        <w:t xml:space="preserve">         &lt;h3 align="center"&gt; </w:t>
+      </w:r>
+    </w:p>
+    <w:p>
+      <w:pPr>
+        <w:shd w:val="clear" w:color="auto" w:fill="FFFFFF"/>
+        <w:spacing w:line="240" w:lineRule="auto"/>
+        <w:rPr>
+          <w:rFonts w:ascii="Times New Roman" w:hAnsi="Times New Roman" w:cs="Times New Roman"/>
+        </w:rPr>
+      </w:pPr>
+      <w:r>
+        <w:rPr>
+          <w:rFonts w:ascii="Times New Roman" w:hAnsi="Times New Roman" w:cs="Times New Roman"/>
+        </w:rPr>
+        <w:t xml:space="preserve">            &lt;font size="6"&gt;Hobbies&lt;/font&gt; </w:t>
+      </w:r>
+    </w:p>
+    <w:p>
+      <w:pPr>
+        <w:shd w:val="clear" w:color="auto" w:fill="FFFFFF"/>
+        <w:spacing w:line="240" w:lineRule="auto"/>
+        <w:rPr>
+          <w:rFonts w:ascii="Times New Roman" w:hAnsi="Times New Roman" w:cs="Times New Roman"/>
+        </w:rPr>
+      </w:pPr>
+      <w:r>
+        <w:rPr>
+          <w:rFonts w:ascii="Times New Roman" w:hAnsi="Times New Roman" w:cs="Times New Roman"/>
+        </w:rPr>
+        <w:t xml:space="preserve">         &lt;/h3&gt; </w:t>
+      </w:r>
+    </w:p>
+    <w:p>
+      <w:pPr>
+        <w:shd w:val="clear" w:color="auto" w:fill="FFFFFF"/>
+        <w:spacing w:line="240" w:lineRule="auto"/>
+        <w:rPr>
+          <w:rFonts w:ascii="Times New Roman" w:hAnsi="Times New Roman" w:cs="Times New Roman"/>
+        </w:rPr>
+      </w:pPr>
+      <w:r>
+        <w:rPr>
+          <w:rFonts w:ascii="Times New Roman" w:hAnsi="Times New Roman" w:cs="Times New Roman"/>
+        </w:rPr>
+        <w:t xml:space="preserve">         &lt;</w:t>
+      </w:r>
+      <w:proofErr w:type="spellStart"/>
+      <w:r>
+        <w:rPr>
+          <w:rFonts w:ascii="Times New Roman" w:hAnsi="Times New Roman" w:cs="Times New Roman"/>
+        </w:rPr>
+        <w:t>ul</w:t>
+      </w:r>
+      <w:proofErr w:type="spellEnd"/>
+      <w:r>
+        <w:rPr>
+          <w:rFonts w:ascii="Times New Roman" w:hAnsi="Times New Roman" w:cs="Times New Roman"/>
+        </w:rPr>
+        <w:t xml:space="preserve"> type="none"&gt; </w:t>
+      </w:r>
+    </w:p>
+    <w:p>
+      <w:pPr>
+        <w:shd w:val="clear" w:color="auto" w:fill="FFFFFF"/>
+        <w:spacing w:line="240" w:lineRule="auto"/>
+        <w:rPr>
+          <w:rFonts w:ascii="Times New Roman" w:hAnsi="Times New Roman" w:cs="Times New Roman"/>
+        </w:rPr>
+      </w:pPr>
+      <w:r>
+        <w:rPr>
+          <w:rFonts w:ascii="Times New Roman" w:hAnsi="Times New Roman" w:cs="Times New Roman"/>
+        </w:rPr>
+        <w:t xml:space="preserve">            &lt;li&gt;&lt;font size="4" align="center"&gt;Watching Movies&lt;/font&gt;&lt;/li&gt; </w:t>
+      </w:r>
+    </w:p>
+    <w:p>
+      <w:pPr>
+        <w:shd w:val="clear" w:color="auto" w:fill="FFFFFF"/>
+        <w:spacing w:line="240" w:lineRule="auto"/>
+        <w:rPr>
+          <w:rFonts w:ascii="Times New Roman" w:hAnsi="Times New Roman" w:cs="Times New Roman"/>
+        </w:rPr>
+      </w:pPr>
+      <w:r>
+        <w:rPr>
+          <w:rFonts w:ascii="Times New Roman" w:hAnsi="Times New Roman" w:cs="Times New Roman"/>
+        </w:rPr>
+        <w:t xml:space="preserve">            &lt;li&gt;&lt;font size="4" align="center"&gt;Financial Statement Analysis&lt;/font&gt;&lt;/li&gt; </w:t>
+      </w:r>
+    </w:p>
+    <w:p>
+      <w:pPr>
+        <w:shd w:val="clear" w:color="auto" w:fill="FFFFFF"/>
+        <w:spacing w:line="240" w:lineRule="auto"/>
+        <w:rPr>
+          <w:rFonts w:ascii="Times New Roman" w:hAnsi="Times New Roman" w:cs="Times New Roman"/>
+        </w:rPr>
+      </w:pPr>
+      <w:r>
+        <w:rPr>
+          <w:rFonts w:ascii="Times New Roman" w:hAnsi="Times New Roman" w:cs="Times New Roman"/>
+        </w:rPr>
+        <w:t xml:space="preserve">            &lt;li&gt;&lt;font size="4" align="center"&gt;Listening Music&lt;/font&gt;&lt;/li&gt; </w:t>
+      </w:r>
+    </w:p>
+    <w:p>
+      <w:pPr>
+        <w:shd w:val="clear" w:color="auto" w:fill="FFFFFF"/>
+        <w:spacing w:line="240" w:lineRule="auto"/>
+        <w:rPr>
+          <w:rFonts w:ascii="Times New Roman" w:hAnsi="Times New Roman" w:cs="Times New Roman"/>
+        </w:rPr>
+      </w:pPr>
+      <w:r>
+        <w:rPr>
+          <w:rFonts w:ascii="Times New Roman" w:hAnsi="Times New Roman" w:cs="Times New Roman"/>
+        </w:rPr>
+        <w:t xml:space="preserve">         &lt;/</w:t>
+      </w:r>
+      <w:proofErr w:type="spellStart"/>
+      <w:r>
+        <w:rPr>
+          <w:rFonts w:ascii="Times New Roman" w:hAnsi="Times New Roman" w:cs="Times New Roman"/>
+        </w:rPr>
+        <w:t>ul</w:t>
+      </w:r>
+      <w:proofErr w:type="spellEnd"/>
+      <w:r>
+        <w:rPr>
+          <w:rFonts w:ascii="Times New Roman" w:hAnsi="Times New Roman" w:cs="Times New Roman"/>
+        </w:rPr>
+        <w:t xml:space="preserve">&gt; </w:t>
+      </w:r>
+    </w:p>
+    <w:p>
+      <w:pPr>
+        <w:shd w:val="clear" w:color="auto" w:fill="FFFFFF"/>
+        <w:spacing w:line="240" w:lineRule="auto"/>
+        <w:rPr>
+          <w:rFonts w:ascii="Times New Roman" w:hAnsi="Times New Roman" w:cs="Times New Roman"/>
+        </w:rPr>
+      </w:pPr>
+      <w:r>
+        <w:rPr>
+          <w:rFonts w:ascii="Times New Roman" w:hAnsi="Times New Roman" w:cs="Times New Roman"/>
+        </w:rPr>
+        <w:t xml:space="preserve">      &lt;/font&gt; </w:t>
+      </w:r>
+    </w:p>
+    <w:p>
+      <w:pPr>
+        <w:shd w:val="clear" w:color="auto" w:fill="FFFFFF"/>
+        <w:spacing w:line="240" w:lineRule="auto"/>
+        <w:rPr>
+          <w:rFonts w:ascii="Times New Roman" w:hAnsi="Times New Roman" w:cs="Times New Roman"/>
+        </w:rPr>
+      </w:pPr>
+      <w:r>
+        <w:rPr>
+          <w:rFonts w:ascii="Times New Roman" w:hAnsi="Times New Roman" w:cs="Times New Roman"/>
+        </w:rPr>
+        <w:t xml:space="preserve">   &lt;/p&gt; </w:t>
+      </w:r>
+    </w:p>
+    <w:p>
+      <w:pPr>
+        <w:shd w:val="clear" w:color="auto" w:fill="FFFFFF"/>
+        <w:spacing w:line="240" w:lineRule="auto"/>
+        <w:rPr>
+          <w:rFonts w:ascii="Times New Roman" w:hAnsi="Times New Roman" w:cs="Times New Roman"/>
+        </w:rPr>
+      </w:pPr>
+      <w:r>
+        <w:rPr>
+          <w:rFonts w:ascii="Times New Roman" w:hAnsi="Times New Roman" w:cs="Times New Roman"/>
+        </w:rPr>
+        <w:t xml:space="preserve">&lt;/body&gt; </w:t>
+      </w:r>
+    </w:p>
+    <w:p>
+      <w:pPr>
+        <w:shd w:val="clear" w:color="auto" w:fill="FFFFFF"/>
+        <w:spacing w:line="240" w:lineRule="auto"/>
+        <w:rPr>
+          <w:rFonts w:ascii="Times New Roman" w:hAnsi="Times New Roman" w:cs="Times New Roman"/>
+        </w:rPr>
+      </w:pPr>
+      <w:r>
+        <w:rPr>
+          <w:rFonts w:ascii="Times New Roman" w:hAnsi="Times New Roman" w:cs="Times New Roman"/>
+        </w:rPr>
+        <w:t>&lt;/html&gt;</w:t>
+      </w:r>
+    </w:p>
+    <w:p>
+      <w:pPr>
+        <w:shd w:val="clear" w:color="auto" w:fill="FFFFFF"/>
+        <w:spacing w:line="240" w:lineRule="auto"/>
+        <w:rPr>
+          <w:rFonts w:ascii="Times New Roman" w:hAnsi="Times New Roman" w:cs="Times New Roman"/>
+        </w:rPr>
+      </w:pPr>
+    </w:p>
+    <w:p>
+      <w:pPr>
+        <w:shd w:val="clear" w:color="auto" w:fill="FFFFFF"/>
+        <w:spacing w:line="240" w:lineRule="auto"/>
+        <w:rPr>
+          <w:rFonts w:ascii="Times New Roman" w:hAnsi="Times New Roman" w:cs="Times New Roman"/>
+        </w:rPr>
+      </w:pPr>
+    </w:p>
+    <w:p>
+      <w:pPr>
+        <w:shd w:val="clear" w:color="auto" w:fill="FFFFFF"/>
+        <w:spacing w:line="240" w:lineRule="auto"/>
+        <w:rPr>
+          <w:rFonts w:ascii="Times New Roman" w:hAnsi="Times New Roman" w:cs="Times New Roman"/>
+        </w:rPr>
+      </w:pPr>
+    </w:p>
+    <w:p>
+      <w:pPr>
+        <w:shd w:val="clear" w:color="auto" w:fill="FFFFFF"/>
+        <w:spacing w:line="240" w:lineRule="auto"/>
+        <w:rPr>
+          <w:rFonts w:ascii="Times New Roman" w:hAnsi="Times New Roman" w:cs="Times New Roman"/>
+        </w:rPr>
+      </w:pPr>
+    </w:p>
+    <w:p>
+      <w:pPr>
+        <w:shd w:val="clear" w:color="auto" w:fill="FFFFFF"/>
+        <w:spacing w:line="240" w:lineRule="auto"/>
+        <w:rPr>
+          <w:rFonts w:ascii="Times New Roman" w:hAnsi="Times New Roman" w:cs="Times New Roman"/>
+          <w:b/>
+          <w:bCs/>
+          <w:u w:val="single"/>
+        </w:rPr>
+      </w:pPr>
+      <w:r>
+        <w:rPr>
+          <w:rFonts w:ascii="Times New Roman" w:hAnsi="Times New Roman" w:cs="Times New Roman"/>
+          <w:b/>
+          <w:bCs/>
+          <w:u w:val="single"/>
+        </w:rPr>
+        <w:lastRenderedPageBreak/>
+        <w:t>CSS</w:t>
+      </w:r>
+      <w:r>
+        <w:rPr>
+          <w:rFonts w:ascii="Times New Roman" w:hAnsi="Times New Roman" w:cs="Times New Roman"/>
+          <w:b/>
+          <w:bCs/>
+          <w:u w:val="single"/>
+        </w:rPr>
         <w:t xml:space="preserve"> </w:t>
       </w:r>
+    </w:p>
+    <w:p>
+      <w:pPr>
+        <w:shd w:val="clear" w:color="auto" w:fill="FFFFFF"/>
+        <w:spacing w:line="240" w:lineRule="auto"/>
+        <w:rPr>
+          <w:rFonts w:ascii="Times New Roman" w:hAnsi="Times New Roman" w:cs="Times New Roman"/>
+          <w:b/>
+          <w:bCs/>
+          <w:u w:val="single"/>
+        </w:rPr>
+      </w:pPr>
+    </w:p>
+    <w:p>
+      <w:pPr>
+        <w:shd w:val="clear" w:color="auto" w:fill="FFFFFF"/>
+        <w:spacing w:line="240" w:lineRule="auto"/>
+        <w:rPr>
+          <w:rFonts w:ascii="Times New Roman" w:hAnsi="Times New Roman" w:cs="Times New Roman"/>
+          <w:sz w:val="24"/>
+          <w:szCs w:val="24"/>
+        </w:rPr>
+      </w:pPr>
+      <w:proofErr w:type="gramStart"/>
+      <w:r>
+        <w:rPr>
+          <w:rFonts w:ascii="Times New Roman" w:hAnsi="Times New Roman" w:cs="Times New Roman"/>
+          <w:sz w:val="24"/>
+          <w:szCs w:val="24"/>
+        </w:rPr>
+        <w:t>body{</w:t>
+      </w:r>
+      <w:proofErr w:type="gramEnd"/>
+    </w:p>
+    <w:p>
+      <w:pPr>
+        <w:shd w:val="clear" w:color="auto" w:fill="FFFFFF"/>
+        <w:spacing w:line="240" w:lineRule="auto"/>
+        <w:rPr>
+          <w:rFonts w:ascii="Times New Roman" w:hAnsi="Times New Roman" w:cs="Times New Roman"/>
+          <w:sz w:val="24"/>
+          <w:szCs w:val="24"/>
+        </w:rPr>
+      </w:pPr>
+      <w:r>
+        <w:rPr>
+          <w:rFonts w:ascii="Times New Roman" w:hAnsi="Times New Roman" w:cs="Times New Roman"/>
+          <w:sz w:val="24"/>
+          <w:szCs w:val="24"/>
+        </w:rPr>
+        <w:t xml:space="preserve">    background-image: </w:t>
+      </w:r>
       <w:proofErr w:type="spellStart"/>
-      <w:r>
-        <w:rPr>
-          <w:rFonts w:ascii="Times New Roman" w:hAnsi="Times New Roman" w:cs="Times New Roman"/>
-        </w:rPr>
-        <w:t>Gyana</w:t>
+      <w:proofErr w:type="gramStart"/>
+      <w:r>
+        <w:rPr>
+          <w:rFonts w:ascii="Times New Roman" w:hAnsi="Times New Roman" w:cs="Times New Roman"/>
+          <w:sz w:val="24"/>
+          <w:szCs w:val="24"/>
+        </w:rPr>
+        <w:t>url</w:t>
       </w:r>
       <w:proofErr w:type="spellEnd"/>
       <w:r>
         <w:rPr>
           <w:rFonts w:ascii="Times New Roman" w:hAnsi="Times New Roman" w:cs="Times New Roman"/>
-        </w:rPr>
-        <w:t xml:space="preserve"> Mandir, </w:t>
-      </w:r>
+          <w:sz w:val="24"/>
+          <w:szCs w:val="24"/>
+        </w:rPr>
+        <w:t>(</w:t>
+      </w:r>
+      <w:proofErr w:type="gramEnd"/>
+      <w:r>
+        <w:rPr>
+          <w:rFonts w:ascii="Times New Roman" w:hAnsi="Times New Roman" w:cs="Times New Roman"/>
+          <w:sz w:val="24"/>
+          <w:szCs w:val="24"/>
+        </w:rPr>
+        <w:t>"career.jpg" );</w:t>
+      </w:r>
+    </w:p>
+    <w:p>
+      <w:pPr>
+        <w:shd w:val="clear" w:color="auto" w:fill="FFFFFF"/>
+        <w:spacing w:line="240" w:lineRule="auto"/>
+        <w:rPr>
+          <w:rFonts w:ascii="Times New Roman" w:hAnsi="Times New Roman" w:cs="Times New Roman"/>
+          <w:sz w:val="24"/>
+          <w:szCs w:val="24"/>
+        </w:rPr>
+      </w:pPr>
+      <w:r>
+        <w:rPr>
+          <w:rFonts w:ascii="Times New Roman" w:hAnsi="Times New Roman" w:cs="Times New Roman"/>
+          <w:sz w:val="24"/>
+          <w:szCs w:val="24"/>
+        </w:rPr>
+        <w:t xml:space="preserve">    color: #f3f4f6;</w:t>
+      </w:r>
+    </w:p>
+    <w:p>
+      <w:pPr>
+        <w:shd w:val="clear" w:color="auto" w:fill="FFFFFF"/>
+        <w:spacing w:line="240" w:lineRule="auto"/>
+        <w:rPr>
+          <w:rFonts w:ascii="Times New Roman" w:hAnsi="Times New Roman" w:cs="Times New Roman"/>
+          <w:sz w:val="24"/>
+          <w:szCs w:val="24"/>
+        </w:rPr>
+      </w:pPr>
+      <w:r>
+        <w:rPr>
+          <w:rFonts w:ascii="Times New Roman" w:hAnsi="Times New Roman" w:cs="Times New Roman"/>
+          <w:sz w:val="24"/>
+          <w:szCs w:val="24"/>
+        </w:rPr>
+        <w:t xml:space="preserve">    background-repeat: no-repeat;</w:t>
+      </w:r>
+    </w:p>
+    <w:p>
+      <w:pPr>
+        <w:shd w:val="clear" w:color="auto" w:fill="FFFFFF"/>
+        <w:spacing w:line="240" w:lineRule="auto"/>
+        <w:rPr>
+          <w:rFonts w:ascii="Times New Roman" w:hAnsi="Times New Roman" w:cs="Times New Roman"/>
+          <w:sz w:val="24"/>
+          <w:szCs w:val="24"/>
+        </w:rPr>
+      </w:pPr>
+      <w:r>
+        <w:rPr>
+          <w:rFonts w:ascii="Times New Roman" w:hAnsi="Times New Roman" w:cs="Times New Roman"/>
+          <w:sz w:val="24"/>
+          <w:szCs w:val="24"/>
+        </w:rPr>
+        <w:t>}</w:t>
+      </w:r>
+    </w:p>
+    <w:p>
+      <w:pPr>
+        <w:shd w:val="clear" w:color="auto" w:fill="FFFFFF"/>
+        <w:spacing w:line="240" w:lineRule="auto"/>
+        <w:rPr>
+          <w:rFonts w:ascii="Times New Roman" w:hAnsi="Times New Roman" w:cs="Times New Roman"/>
+          <w:sz w:val="24"/>
+          <w:szCs w:val="24"/>
+        </w:rPr>
+      </w:pPr>
+    </w:p>
+    <w:p>
+      <w:pPr>
+        <w:shd w:val="clear" w:color="auto" w:fill="FFFFFF"/>
+        <w:spacing w:line="240" w:lineRule="auto"/>
+        <w:rPr>
+          <w:rFonts w:ascii="Times New Roman" w:hAnsi="Times New Roman" w:cs="Times New Roman"/>
+          <w:sz w:val="24"/>
+          <w:szCs w:val="24"/>
+        </w:rPr>
+      </w:pPr>
+      <w:proofErr w:type="gramStart"/>
+      <w:r>
+        <w:rPr>
+          <w:rFonts w:ascii="Times New Roman" w:hAnsi="Times New Roman" w:cs="Times New Roman"/>
+          <w:sz w:val="24"/>
+          <w:szCs w:val="24"/>
+        </w:rPr>
+        <w:t>p{</w:t>
+      </w:r>
+      <w:proofErr w:type="gramEnd"/>
+    </w:p>
+    <w:p>
+      <w:pPr>
+        <w:shd w:val="clear" w:color="auto" w:fill="FFFFFF"/>
+        <w:spacing w:line="240" w:lineRule="auto"/>
+        <w:rPr>
+          <w:rFonts w:ascii="Times New Roman" w:hAnsi="Times New Roman" w:cs="Times New Roman"/>
+          <w:sz w:val="24"/>
+          <w:szCs w:val="24"/>
+        </w:rPr>
+      </w:pPr>
+      <w:r>
+        <w:rPr>
+          <w:rFonts w:ascii="Times New Roman" w:hAnsi="Times New Roman" w:cs="Times New Roman"/>
+          <w:sz w:val="24"/>
+          <w:szCs w:val="24"/>
+        </w:rPr>
+        <w:t xml:space="preserve">    align-items: center;</w:t>
+      </w:r>
+    </w:p>
+    <w:p>
+      <w:pPr>
+        <w:shd w:val="clear" w:color="auto" w:fill="FFFFFF"/>
+        <w:spacing w:line="240" w:lineRule="auto"/>
+        <w:rPr>
+          <w:rFonts w:ascii="Times New Roman" w:hAnsi="Times New Roman" w:cs="Times New Roman"/>
+          <w:sz w:val="24"/>
+          <w:szCs w:val="24"/>
+        </w:rPr>
+      </w:pPr>
+      <w:r>
+        <w:rPr>
+          <w:rFonts w:ascii="Times New Roman" w:hAnsi="Times New Roman" w:cs="Times New Roman"/>
+          <w:sz w:val="24"/>
+          <w:szCs w:val="24"/>
+        </w:rPr>
+        <w:t>}</w:t>
+      </w:r>
+    </w:p>
+    <w:p>
+      <w:pPr>
+        <w:shd w:val="clear" w:color="auto" w:fill="FFFFFF"/>
+        <w:spacing w:line="240" w:lineRule="auto"/>
+        <w:rPr>
+          <w:rFonts w:ascii="Times New Roman" w:hAnsi="Times New Roman" w:cs="Times New Roman"/>
+          <w:sz w:val="24"/>
+          <w:szCs w:val="24"/>
+        </w:rPr>
+      </w:pPr>
+    </w:p>
+    <w:p>
+      <w:pPr>
+        <w:shd w:val="clear" w:color="auto" w:fill="FFFFFF"/>
+        <w:spacing w:line="240" w:lineRule="auto"/>
+        <w:rPr>
+          <w:rFonts w:ascii="Times New Roman" w:hAnsi="Times New Roman" w:cs="Times New Roman"/>
+          <w:sz w:val="24"/>
+          <w:szCs w:val="24"/>
+        </w:rPr>
+      </w:pPr>
+      <w:proofErr w:type="gramStart"/>
+      <w:r>
+        <w:rPr>
+          <w:rFonts w:ascii="Times New Roman" w:hAnsi="Times New Roman" w:cs="Times New Roman"/>
+          <w:sz w:val="24"/>
+          <w:szCs w:val="24"/>
+        </w:rPr>
+        <w:t>table{</w:t>
+      </w:r>
+      <w:proofErr w:type="gramEnd"/>
+    </w:p>
+    <w:p>
+      <w:pPr>
+        <w:shd w:val="clear" w:color="auto" w:fill="FFFFFF"/>
+        <w:spacing w:line="240" w:lineRule="auto"/>
+        <w:rPr>
+          <w:rFonts w:ascii="Times New Roman" w:hAnsi="Times New Roman" w:cs="Times New Roman"/>
+          <w:sz w:val="24"/>
+          <w:szCs w:val="24"/>
+        </w:rPr>
+      </w:pPr>
+      <w:r>
+        <w:rPr>
+          <w:rFonts w:ascii="Times New Roman" w:hAnsi="Times New Roman" w:cs="Times New Roman"/>
+          <w:sz w:val="24"/>
+          <w:szCs w:val="24"/>
+        </w:rPr>
+        <w:t xml:space="preserve">    margin-left: auto;</w:t>
+      </w:r>
+    </w:p>
+    <w:p>
+      <w:pPr>
+        <w:shd w:val="clear" w:color="auto" w:fill="FFFFFF"/>
+        <w:spacing w:line="240" w:lineRule="auto"/>
+        <w:rPr>
+          <w:rFonts w:ascii="Times New Roman" w:hAnsi="Times New Roman" w:cs="Times New Roman"/>
+          <w:sz w:val="24"/>
+          <w:szCs w:val="24"/>
+        </w:rPr>
+      </w:pPr>
+      <w:r>
+        <w:rPr>
+          <w:rFonts w:ascii="Times New Roman" w:hAnsi="Times New Roman" w:cs="Times New Roman"/>
+          <w:sz w:val="24"/>
+          <w:szCs w:val="24"/>
+        </w:rPr>
+        <w:t xml:space="preserve">    margin-right: auto;</w:t>
+      </w:r>
+    </w:p>
+    <w:p>
+      <w:pPr>
+        <w:shd w:val="clear" w:color="auto" w:fill="FFFFFF"/>
+        <w:spacing w:line="240" w:lineRule="auto"/>
+        <w:rPr>
+          <w:rFonts w:ascii="Times New Roman" w:hAnsi="Times New Roman" w:cs="Times New Roman"/>
+          <w:sz w:val="24"/>
+          <w:szCs w:val="24"/>
+        </w:rPr>
+      </w:pPr>
+      <w:r>
+        <w:rPr>
+          <w:rFonts w:ascii="Times New Roman" w:hAnsi="Times New Roman" w:cs="Times New Roman"/>
+          <w:sz w:val="24"/>
+          <w:szCs w:val="24"/>
+        </w:rPr>
+        <w:t xml:space="preserve">    border-collapse: collapse;</w:t>
+      </w:r>
+    </w:p>
+    <w:p>
+      <w:pPr>
+        <w:shd w:val="clear" w:color="auto" w:fill="FFFFFF"/>
+        <w:spacing w:line="240" w:lineRule="auto"/>
+        <w:rPr>
+          <w:rFonts w:ascii="Times New Roman" w:hAnsi="Times New Roman" w:cs="Times New Roman"/>
+          <w:sz w:val="24"/>
+          <w:szCs w:val="24"/>
+        </w:rPr>
+      </w:pPr>
+      <w:r>
+        <w:rPr>
+          <w:rFonts w:ascii="Times New Roman" w:hAnsi="Times New Roman" w:cs="Times New Roman"/>
+          <w:sz w:val="24"/>
+          <w:szCs w:val="24"/>
+        </w:rPr>
+        <w:t xml:space="preserve">    border-spacing: 50px</w:t>
+      </w:r>
+    </w:p>
+    <w:p>
+      <w:pPr>
+        <w:shd w:val="clear" w:color="auto" w:fill="FFFFFF"/>
+        <w:spacing w:line="240" w:lineRule="auto"/>
+        <w:rPr>
+          <w:rFonts w:ascii="Times New Roman" w:hAnsi="Times New Roman" w:cs="Times New Roman"/>
+          <w:sz w:val="24"/>
+          <w:szCs w:val="24"/>
+        </w:rPr>
+      </w:pPr>
+      <w:r>
+        <w:rPr>
+          <w:rFonts w:ascii="Times New Roman" w:hAnsi="Times New Roman" w:cs="Times New Roman"/>
+          <w:sz w:val="24"/>
+          <w:szCs w:val="24"/>
+        </w:rPr>
+        <w:t xml:space="preserve">} </w:t>
+      </w:r>
+    </w:p>
+    <w:p>
+      <w:pPr>
+        <w:shd w:val="clear" w:color="auto" w:fill="FFFFFF"/>
+        <w:spacing w:line="240" w:lineRule="auto"/>
+        <w:rPr>
+          <w:rFonts w:ascii="Times New Roman" w:hAnsi="Times New Roman" w:cs="Times New Roman"/>
+          <w:sz w:val="24"/>
+          <w:szCs w:val="24"/>
+        </w:rPr>
+      </w:pPr>
+      <w:proofErr w:type="gramStart"/>
+      <w:r>
+        <w:rPr>
+          <w:rFonts w:ascii="Times New Roman" w:hAnsi="Times New Roman" w:cs="Times New Roman"/>
+          <w:sz w:val="24"/>
+          <w:szCs w:val="24"/>
+        </w:rPr>
+        <w:t>td{</w:t>
+      </w:r>
+      <w:proofErr w:type="gramEnd"/>
+    </w:p>
+    <w:p>
+      <w:pPr>
+        <w:shd w:val="clear" w:color="auto" w:fill="FFFFFF"/>
+        <w:spacing w:line="240" w:lineRule="auto"/>
+        <w:rPr>
+          <w:rFonts w:ascii="Times New Roman" w:hAnsi="Times New Roman" w:cs="Times New Roman"/>
+          <w:sz w:val="24"/>
+          <w:szCs w:val="24"/>
+        </w:rPr>
+      </w:pPr>
+      <w:r>
+        <w:rPr>
+          <w:rFonts w:ascii="Times New Roman" w:hAnsi="Times New Roman" w:cs="Times New Roman"/>
+          <w:sz w:val="24"/>
+          <w:szCs w:val="24"/>
+        </w:rPr>
+        <w:t xml:space="preserve">    </w:t>
+      </w:r>
+    </w:p>
+    <w:p>
+      <w:pPr>
+        <w:shd w:val="clear" w:color="auto" w:fill="FFFFFF"/>
+        <w:spacing w:line="240" w:lineRule="auto"/>
+        <w:rPr>
+          <w:rFonts w:ascii="Times New Roman" w:hAnsi="Times New Roman" w:cs="Times New Roman"/>
+          <w:sz w:val="24"/>
+          <w:szCs w:val="24"/>
+        </w:rPr>
+      </w:pPr>
+      <w:r>
+        <w:rPr>
+          <w:rFonts w:ascii="Times New Roman" w:hAnsi="Times New Roman" w:cs="Times New Roman"/>
+          <w:sz w:val="24"/>
+          <w:szCs w:val="24"/>
+        </w:rPr>
+        <w:t xml:space="preserve">    align-content: center;</w:t>
+      </w:r>
+    </w:p>
+    <w:p>
+      <w:pPr>
+        <w:shd w:val="clear" w:color="auto" w:fill="FFFFFF"/>
+        <w:spacing w:line="240" w:lineRule="auto"/>
+        <w:rPr>
+          <w:rFonts w:ascii="Times New Roman" w:hAnsi="Times New Roman" w:cs="Times New Roman"/>
+          <w:sz w:val="24"/>
+          <w:szCs w:val="24"/>
+        </w:rPr>
+      </w:pPr>
+      <w:r>
+        <w:rPr>
+          <w:rFonts w:ascii="Times New Roman" w:hAnsi="Times New Roman" w:cs="Times New Roman"/>
+          <w:sz w:val="24"/>
+          <w:szCs w:val="24"/>
+        </w:rPr>
+        <w:t xml:space="preserve">    text-align: center;</w:t>
+      </w:r>
+    </w:p>
+    <w:p>
+      <w:pPr>
+        <w:shd w:val="clear" w:color="auto" w:fill="FFFFFF"/>
+        <w:spacing w:line="240" w:lineRule="auto"/>
+        <w:rPr>
+          <w:rFonts w:ascii="Times New Roman" w:hAnsi="Times New Roman" w:cs="Times New Roman"/>
+          <w:sz w:val="24"/>
+          <w:szCs w:val="24"/>
+        </w:rPr>
+      </w:pPr>
+      <w:r>
+        <w:rPr>
+          <w:rFonts w:ascii="Times New Roman" w:hAnsi="Times New Roman" w:cs="Times New Roman"/>
+          <w:sz w:val="24"/>
+          <w:szCs w:val="24"/>
+        </w:rPr>
+        <w:t xml:space="preserve">    border-color: white;</w:t>
+      </w:r>
+    </w:p>
+    <w:p>
+      <w:pPr>
+        <w:shd w:val="clear" w:color="auto" w:fill="FFFFFF"/>
+        <w:spacing w:line="240" w:lineRule="auto"/>
+        <w:rPr>
+          <w:rFonts w:ascii="Times New Roman" w:hAnsi="Times New Roman" w:cs="Times New Roman"/>
+          <w:sz w:val="24"/>
+          <w:szCs w:val="24"/>
+        </w:rPr>
+      </w:pPr>
+      <w:r>
+        <w:rPr>
+          <w:rFonts w:ascii="Times New Roman" w:hAnsi="Times New Roman" w:cs="Times New Roman"/>
+          <w:sz w:val="24"/>
+          <w:szCs w:val="24"/>
+        </w:rPr>
+        <w:t xml:space="preserve">    ;</w:t>
+      </w:r>
+    </w:p>
+    <w:p>
+      <w:pPr>
+        <w:shd w:val="clear" w:color="auto" w:fill="FFFFFF"/>
+        <w:spacing w:line="240" w:lineRule="auto"/>
+        <w:rPr>
+          <w:rFonts w:ascii="Times New Roman" w:hAnsi="Times New Roman" w:cs="Times New Roman"/>
+          <w:sz w:val="24"/>
+          <w:szCs w:val="24"/>
+        </w:rPr>
+      </w:pPr>
+      <w:r>
+        <w:rPr>
+          <w:rFonts w:ascii="Times New Roman" w:hAnsi="Times New Roman" w:cs="Times New Roman"/>
+          <w:sz w:val="24"/>
+          <w:szCs w:val="24"/>
+        </w:rPr>
+        <w:t>}</w:t>
+      </w:r>
+    </w:p>
+    <w:p>
+      <w:pPr>
+        <w:shd w:val="clear" w:color="auto" w:fill="FFFFFF"/>
+        <w:spacing w:line="240" w:lineRule="auto"/>
+        <w:rPr>
+          <w:rFonts w:ascii="Times New Roman" w:hAnsi="Times New Roman" w:cs="Times New Roman"/>
+          <w:sz w:val="24"/>
+          <w:szCs w:val="24"/>
+        </w:rPr>
+      </w:pPr>
       <w:proofErr w:type="spellStart"/>
-      <w:r>
-        <w:rPr>
-          <w:rFonts w:ascii="Times New Roman" w:hAnsi="Times New Roman" w:cs="Times New Roman"/>
-        </w:rPr>
-        <w:t>Niladrivihar</w:t>
+      <w:proofErr w:type="gramStart"/>
+      <w:r>
+        <w:rPr>
+          <w:rFonts w:ascii="Times New Roman" w:hAnsi="Times New Roman" w:cs="Times New Roman"/>
+          <w:sz w:val="24"/>
+          <w:szCs w:val="24"/>
+        </w:rPr>
+        <w:t>hr</w:t>
       </w:r>
       <w:proofErr w:type="spellEnd"/>
       <w:r>
         <w:rPr>
           <w:rFonts w:ascii="Times New Roman" w:hAnsi="Times New Roman" w:cs="Times New Roman"/>
-        </w:rPr>
-        <w:t xml:space="preserve">&lt;/font&gt;&lt;/td&gt; </w:t>
-      </w:r>
-    </w:p>
-    <w:p>
-      <w:pPr>
-        <w:shd w:val="clear" w:color="auto" w:fill="FFFFFF"/>
-        <w:spacing w:line="240" w:lineRule="auto"/>
-        <w:rPr>
-          <w:rFonts w:ascii="Times New Roman" w:hAnsi="Times New Roman" w:cs="Times New Roman"/>
-        </w:rPr>
-      </w:pPr>
-      <w:r>
-        <w:rPr>
-          <w:rFonts w:ascii="Times New Roman" w:hAnsi="Times New Roman" w:cs="Times New Roman"/>
-        </w:rPr>
-        <w:t xml:space="preserve">         &lt;/tr&gt; </w:t>
-      </w:r>
-    </w:p>
-    <w:p>
-      <w:pPr>
-        <w:shd w:val="clear" w:color="auto" w:fill="FFFFFF"/>
-        <w:spacing w:line="240" w:lineRule="auto"/>
-        <w:rPr>
-          <w:rFonts w:ascii="Times New Roman" w:hAnsi="Times New Roman" w:cs="Times New Roman"/>
-        </w:rPr>
-      </w:pPr>
-      <w:r>
-        <w:rPr>
-          <w:rFonts w:ascii="Times New Roman" w:hAnsi="Times New Roman" w:cs="Times New Roman"/>
-        </w:rPr>
-        <w:t xml:space="preserve">         &lt;tr&gt; </w:t>
-      </w:r>
-    </w:p>
-    <w:p>
-      <w:pPr>
-        <w:shd w:val="clear" w:color="auto" w:fill="FFFFFF"/>
-        <w:spacing w:line="240" w:lineRule="auto"/>
-        <w:rPr>
-          <w:rFonts w:ascii="Times New Roman" w:hAnsi="Times New Roman" w:cs="Times New Roman"/>
-        </w:rPr>
-      </w:pPr>
-      <w:r>
-        <w:rPr>
-          <w:rFonts w:ascii="Times New Roman" w:hAnsi="Times New Roman" w:cs="Times New Roman"/>
-        </w:rPr>
-        <w:t xml:space="preserve">            &lt;</w:t>
-      </w:r>
-      <w:proofErr w:type="spellStart"/>
-      <w:r>
-        <w:rPr>
-          <w:rFonts w:ascii="Times New Roman" w:hAnsi="Times New Roman" w:cs="Times New Roman"/>
-        </w:rPr>
-        <w:t>td</w:t>
-      </w:r>
-      <w:proofErr w:type="spellEnd"/>
-      <w:r>
-        <w:rPr>
-          <w:rFonts w:ascii="Times New Roman" w:hAnsi="Times New Roman" w:cs="Times New Roman"/>
-        </w:rPr>
-        <w:t xml:space="preserve"> align="center"&gt;&lt;font size="4"&gt;</w:t>
-      </w:r>
-      <w:proofErr w:type="spellStart"/>
-      <w:r>
-        <w:rPr>
-          <w:rFonts w:ascii="Times New Roman" w:hAnsi="Times New Roman" w:cs="Times New Roman"/>
-        </w:rPr>
-        <w:t>UnderGraduate</w:t>
-      </w:r>
-      <w:proofErr w:type="spellEnd"/>
-      <w:r>
-        <w:rPr>
-          <w:rFonts w:ascii="Times New Roman" w:hAnsi="Times New Roman" w:cs="Times New Roman"/>
-        </w:rPr>
-        <w:t xml:space="preserve">&lt;/font&gt;&lt;/td&gt; </w:t>
-      </w:r>
-    </w:p>
-    <w:p>
-      <w:pPr>
-        <w:shd w:val="clear" w:color="auto" w:fill="FFFFFF"/>
-        <w:spacing w:line="240" w:lineRule="auto"/>
-        <w:rPr>
-          <w:rFonts w:ascii="Times New Roman" w:hAnsi="Times New Roman" w:cs="Times New Roman"/>
-        </w:rPr>
-      </w:pPr>
-      <w:r>
-        <w:rPr>
-          <w:rFonts w:ascii="Times New Roman" w:hAnsi="Times New Roman" w:cs="Times New Roman"/>
-        </w:rPr>
-        <w:t xml:space="preserve">            &lt;td&gt;&lt;font size="4"&gt;Sambalpur University Institute of Information Technology&lt;/font&gt;&lt;/td&gt; </w:t>
-      </w:r>
-    </w:p>
-    <w:p>
-      <w:pPr>
-        <w:shd w:val="clear" w:color="auto" w:fill="FFFFFF"/>
-        <w:spacing w:line="240" w:lineRule="auto"/>
-        <w:rPr>
-          <w:rFonts w:ascii="Times New Roman" w:hAnsi="Times New Roman" w:cs="Times New Roman"/>
-        </w:rPr>
-      </w:pPr>
-      <w:r>
-        <w:rPr>
-          <w:rFonts w:ascii="Times New Roman" w:hAnsi="Times New Roman" w:cs="Times New Roman"/>
-        </w:rPr>
-        <w:t xml:space="preserve">         &lt;/tr&gt; </w:t>
-      </w:r>
-    </w:p>
-    <w:p>
-      <w:pPr>
-        <w:shd w:val="clear" w:color="auto" w:fill="FFFFFF"/>
-        <w:spacing w:line="240" w:lineRule="auto"/>
-        <w:rPr>
-          <w:rFonts w:ascii="Times New Roman" w:hAnsi="Times New Roman" w:cs="Times New Roman"/>
-        </w:rPr>
-      </w:pPr>
-      <w:r>
-        <w:rPr>
-          <w:rFonts w:ascii="Times New Roman" w:hAnsi="Times New Roman" w:cs="Times New Roman"/>
-        </w:rPr>
-        <w:t xml:space="preserve">      &lt;/table&gt; </w:t>
-      </w:r>
-    </w:p>
-    <w:p>
-      <w:pPr>
-        <w:shd w:val="clear" w:color="auto" w:fill="FFFFFF"/>
-        <w:spacing w:line="240" w:lineRule="auto"/>
-        <w:rPr>
-          <w:rFonts w:ascii="Times New Roman" w:hAnsi="Times New Roman" w:cs="Times New Roman"/>
-        </w:rPr>
-      </w:pPr>
-      <w:r>
-        <w:rPr>
-          <w:rFonts w:ascii="Times New Roman" w:hAnsi="Times New Roman" w:cs="Times New Roman"/>
-        </w:rPr>
-        <w:t xml:space="preserve">   &lt;/p&gt; </w:t>
-      </w:r>
-    </w:p>
-    <w:p>
-      <w:pPr>
-        <w:shd w:val="clear" w:color="auto" w:fill="FFFFFF"/>
-        <w:spacing w:line="240" w:lineRule="auto"/>
-        <w:rPr>
-          <w:rFonts w:ascii="Times New Roman" w:hAnsi="Times New Roman" w:cs="Times New Roman"/>
-        </w:rPr>
-      </w:pPr>
-      <w:r>
-        <w:rPr>
-          <w:rFonts w:ascii="Times New Roman" w:hAnsi="Times New Roman" w:cs="Times New Roman"/>
-        </w:rPr>
-        <w:t xml:space="preserve">   &lt;p&gt; </w:t>
-      </w:r>
-    </w:p>
-    <w:p>
-      <w:pPr>
-        <w:shd w:val="clear" w:color="auto" w:fill="FFFFFF"/>
-        <w:spacing w:line="240" w:lineRule="auto"/>
-        <w:rPr>
-          <w:rFonts w:ascii="Times New Roman" w:hAnsi="Times New Roman" w:cs="Times New Roman"/>
-        </w:rPr>
-      </w:pPr>
-      <w:r>
-        <w:rPr>
-          <w:rFonts w:ascii="Times New Roman" w:hAnsi="Times New Roman" w:cs="Times New Roman"/>
-        </w:rPr>
-        <w:t xml:space="preserve">      &lt;</w:t>
-      </w:r>
-      <w:proofErr w:type="spellStart"/>
-      <w:r>
-        <w:rPr>
-          <w:rFonts w:ascii="Times New Roman" w:hAnsi="Times New Roman" w:cs="Times New Roman"/>
-        </w:rPr>
-        <w:t>br</w:t>
-      </w:r>
-      <w:proofErr w:type="spellEnd"/>
-      <w:r>
-        <w:rPr>
-          <w:rFonts w:ascii="Times New Roman" w:hAnsi="Times New Roman" w:cs="Times New Roman"/>
-        </w:rPr>
-        <w:t xml:space="preserve">&gt; </w:t>
-      </w:r>
-    </w:p>
-    <w:p>
-      <w:pPr>
-        <w:shd w:val="clear" w:color="auto" w:fill="FFFFFF"/>
-        <w:spacing w:line="240" w:lineRule="auto"/>
-        <w:rPr>
-          <w:rFonts w:ascii="Times New Roman" w:hAnsi="Times New Roman" w:cs="Times New Roman"/>
-        </w:rPr>
-      </w:pPr>
-      <w:r>
-        <w:rPr>
-          <w:rFonts w:ascii="Times New Roman" w:hAnsi="Times New Roman" w:cs="Times New Roman"/>
-        </w:rPr>
-        <w:t xml:space="preserve">   &lt;/p&gt; </w:t>
-      </w:r>
-    </w:p>
-    <w:p>
-      <w:pPr>
-        <w:shd w:val="clear" w:color="auto" w:fill="FFFFFF"/>
-        <w:spacing w:line="240" w:lineRule="auto"/>
-        <w:rPr>
-          <w:rFonts w:ascii="Times New Roman" w:hAnsi="Times New Roman" w:cs="Times New Roman"/>
-        </w:rPr>
-      </w:pPr>
-      <w:r>
-        <w:rPr>
-          <w:rFonts w:ascii="Times New Roman" w:hAnsi="Times New Roman" w:cs="Times New Roman"/>
-        </w:rPr>
-        <w:t xml:space="preserve">   &lt;</w:t>
-      </w:r>
-      <w:proofErr w:type="spellStart"/>
-      <w:r>
-        <w:rPr>
-          <w:rFonts w:ascii="Times New Roman" w:hAnsi="Times New Roman" w:cs="Times New Roman"/>
-        </w:rPr>
-        <w:t>hr</w:t>
-      </w:r>
-      <w:proofErr w:type="spellEnd"/>
-      <w:r>
-        <w:rPr>
-          <w:rFonts w:ascii="Times New Roman" w:hAnsi="Times New Roman" w:cs="Times New Roman"/>
-        </w:rPr>
-        <w:t xml:space="preserve"> size="3" color="#f3f4f6" width="50%"&gt; </w:t>
-      </w:r>
-    </w:p>
-    <w:p>
-      <w:pPr>
-        <w:shd w:val="clear" w:color="auto" w:fill="FFFFFF"/>
-        <w:spacing w:line="240" w:lineRule="auto"/>
-        <w:rPr>
-          <w:rFonts w:ascii="Times New Roman" w:hAnsi="Times New Roman" w:cs="Times New Roman"/>
-        </w:rPr>
-      </w:pPr>
-      <w:r>
-        <w:rPr>
-          <w:rFonts w:ascii="Times New Roman" w:hAnsi="Times New Roman" w:cs="Times New Roman"/>
-        </w:rPr>
-        <w:t xml:space="preserve">   &lt;p title="Hobbies" align="center"&gt; </w:t>
-      </w:r>
-    </w:p>
-    <w:p>
-      <w:pPr>
-        <w:shd w:val="clear" w:color="auto" w:fill="FFFFFF"/>
-        <w:spacing w:line="240" w:lineRule="auto"/>
-        <w:rPr>
-          <w:rFonts w:ascii="Times New Roman" w:hAnsi="Times New Roman" w:cs="Times New Roman"/>
-        </w:rPr>
-      </w:pPr>
-      <w:r>
-        <w:rPr>
-          <w:rFonts w:ascii="Times New Roman" w:hAnsi="Times New Roman" w:cs="Times New Roman"/>
-        </w:rPr>
-        <w:t xml:space="preserve">      &lt;font align="center"&gt; </w:t>
-      </w:r>
-    </w:p>
-    <w:p>
-      <w:pPr>
-        <w:shd w:val="clear" w:color="auto" w:fill="FFFFFF"/>
-        <w:spacing w:line="240" w:lineRule="auto"/>
-        <w:rPr>
-          <w:rFonts w:ascii="Times New Roman" w:hAnsi="Times New Roman" w:cs="Times New Roman"/>
-        </w:rPr>
-      </w:pPr>
-      <w:r>
-        <w:rPr>
-          <w:rFonts w:ascii="Times New Roman" w:hAnsi="Times New Roman" w:cs="Times New Roman"/>
-        </w:rPr>
-        <w:t xml:space="preserve">         &lt;h3 align="center"&gt; </w:t>
-      </w:r>
-    </w:p>
-    <w:p>
-      <w:pPr>
-        <w:shd w:val="clear" w:color="auto" w:fill="FFFFFF"/>
-        <w:spacing w:line="240" w:lineRule="auto"/>
-        <w:rPr>
-          <w:rFonts w:ascii="Times New Roman" w:hAnsi="Times New Roman" w:cs="Times New Roman"/>
-        </w:rPr>
-      </w:pPr>
-      <w:r>
-        <w:rPr>
-          <w:rFonts w:ascii="Times New Roman" w:hAnsi="Times New Roman" w:cs="Times New Roman"/>
-        </w:rPr>
-        <w:t xml:space="preserve">            &lt;font size="6"&gt;Hobbies&lt;/font&gt; </w:t>
-      </w:r>
-    </w:p>
-    <w:p>
-      <w:pPr>
-        <w:shd w:val="clear" w:color="auto" w:fill="FFFFFF"/>
-        <w:spacing w:line="240" w:lineRule="auto"/>
-        <w:rPr>
-          <w:rFonts w:ascii="Times New Roman" w:hAnsi="Times New Roman" w:cs="Times New Roman"/>
-        </w:rPr>
-      </w:pPr>
-      <w:r>
-        <w:rPr>
-          <w:rFonts w:ascii="Times New Roman" w:hAnsi="Times New Roman" w:cs="Times New Roman"/>
-        </w:rPr>
-        <w:t xml:space="preserve">         &lt;/h3&gt; </w:t>
-      </w:r>
-    </w:p>
-    <w:p>
-      <w:pPr>
-        <w:shd w:val="clear" w:color="auto" w:fill="FFFFFF"/>
-        <w:spacing w:line="240" w:lineRule="auto"/>
-        <w:rPr>
-          <w:rFonts w:ascii="Times New Roman" w:hAnsi="Times New Roman" w:cs="Times New Roman"/>
-        </w:rPr>
-      </w:pPr>
-      <w:r>
-        <w:rPr>
-          <w:rFonts w:ascii="Times New Roman" w:hAnsi="Times New Roman" w:cs="Times New Roman"/>
-        </w:rPr>
-        <w:t xml:space="preserve">         &lt;</w:t>
-      </w:r>
-      <w:proofErr w:type="spellStart"/>
-      <w:r>
-        <w:rPr>
-          <w:rFonts w:ascii="Times New Roman" w:hAnsi="Times New Roman" w:cs="Times New Roman"/>
-        </w:rPr>
-        <w:t>ul</w:t>
-      </w:r>
-      <w:proofErr w:type="spellEnd"/>
-      <w:r>
-        <w:rPr>
-          <w:rFonts w:ascii="Times New Roman" w:hAnsi="Times New Roman" w:cs="Times New Roman"/>
-        </w:rPr>
-        <w:t xml:space="preserve"> type="none"&gt; </w:t>
-      </w:r>
-    </w:p>
-    <w:p>
-      <w:pPr>
-        <w:shd w:val="clear" w:color="auto" w:fill="FFFFFF"/>
-        <w:spacing w:line="240" w:lineRule="auto"/>
-        <w:rPr>
-          <w:rFonts w:ascii="Times New Roman" w:hAnsi="Times New Roman" w:cs="Times New Roman"/>
-        </w:rPr>
-      </w:pPr>
-      <w:r>
-        <w:rPr>
-          <w:rFonts w:ascii="Times New Roman" w:hAnsi="Times New Roman" w:cs="Times New Roman"/>
-        </w:rPr>
-        <w:t xml:space="preserve">            &lt;li&gt;&lt;font size="4" align="center"&gt;Watching Movies&lt;/font&gt;&lt;/li&gt; </w:t>
-      </w:r>
-    </w:p>
-    <w:p>
-      <w:pPr>
-        <w:shd w:val="clear" w:color="auto" w:fill="FFFFFF"/>
-        <w:spacing w:line="240" w:lineRule="auto"/>
-        <w:rPr>
-          <w:rFonts w:ascii="Times New Roman" w:hAnsi="Times New Roman" w:cs="Times New Roman"/>
-        </w:rPr>
-      </w:pPr>
-      <w:r>
-        <w:rPr>
-          <w:rFonts w:ascii="Times New Roman" w:hAnsi="Times New Roman" w:cs="Times New Roman"/>
-        </w:rPr>
-        <w:t xml:space="preserve">            &lt;li&gt;&lt;font size="4" align="center"&gt;Financial Statement Analysis&lt;/font&gt;&lt;/li&gt; </w:t>
-      </w:r>
-    </w:p>
-    <w:p>
-      <w:pPr>
-        <w:shd w:val="clear" w:color="auto" w:fill="FFFFFF"/>
-        <w:spacing w:line="240" w:lineRule="auto"/>
-        <w:rPr>
-          <w:rFonts w:ascii="Times New Roman" w:hAnsi="Times New Roman" w:cs="Times New Roman"/>
-        </w:rPr>
-      </w:pPr>
-      <w:r>
-        <w:rPr>
-          <w:rFonts w:ascii="Times New Roman" w:hAnsi="Times New Roman" w:cs="Times New Roman"/>
-        </w:rPr>
-        <w:t xml:space="preserve">            &lt;li&gt;&lt;font size="4" align="center"&gt;Listening Music&lt;/font&gt;&lt;/li&gt; </w:t>
-      </w:r>
-    </w:p>
-    <w:p>
-      <w:pPr>
-        <w:shd w:val="clear" w:color="auto" w:fill="FFFFFF"/>
-        <w:spacing w:line="240" w:lineRule="auto"/>
-        <w:rPr>
-          <w:rFonts w:ascii="Times New Roman" w:hAnsi="Times New Roman" w:cs="Times New Roman"/>
-        </w:rPr>
-      </w:pPr>
-      <w:r>
-        <w:rPr>
-          <w:rFonts w:ascii="Times New Roman" w:hAnsi="Times New Roman" w:cs="Times New Roman"/>
-        </w:rPr>
-        <w:t xml:space="preserve">         &lt;/</w:t>
-      </w:r>
-      <w:proofErr w:type="spellStart"/>
-      <w:r>
-        <w:rPr>
-          <w:rFonts w:ascii="Times New Roman" w:hAnsi="Times New Roman" w:cs="Times New Roman"/>
-        </w:rPr>
-        <w:t>ul</w:t>
-      </w:r>
-      <w:proofErr w:type="spellEnd"/>
-      <w:r>
-        <w:rPr>
-          <w:rFonts w:ascii="Times New Roman" w:hAnsi="Times New Roman" w:cs="Times New Roman"/>
-        </w:rPr>
-        <w:t xml:space="preserve">&gt; </w:t>
-      </w:r>
-    </w:p>
-    <w:p>
-      <w:pPr>
-        <w:shd w:val="clear" w:color="auto" w:fill="FFFFFF"/>
-        <w:spacing w:line="240" w:lineRule="auto"/>
-        <w:rPr>
-          <w:rFonts w:ascii="Times New Roman" w:hAnsi="Times New Roman" w:cs="Times New Roman"/>
-        </w:rPr>
-      </w:pPr>
-      <w:r>
-        <w:rPr>
-          <w:rFonts w:ascii="Times New Roman" w:hAnsi="Times New Roman" w:cs="Times New Roman"/>
-        </w:rPr>
-        <w:t xml:space="preserve">      &lt;/font&gt; </w:t>
-      </w:r>
-    </w:p>
-    <w:p>
-      <w:pPr>
-        <w:shd w:val="clear" w:color="auto" w:fill="FFFFFF"/>
-        <w:spacing w:line="240" w:lineRule="auto"/>
-        <w:rPr>
-          <w:rFonts w:ascii="Times New Roman" w:hAnsi="Times New Roman" w:cs="Times New Roman"/>
-        </w:rPr>
-      </w:pPr>
-      <w:r>
-        <w:rPr>
-          <w:rFonts w:ascii="Times New Roman" w:hAnsi="Times New Roman" w:cs="Times New Roman"/>
-        </w:rPr>
-        <w:t xml:space="preserve">   &lt;/p&gt; </w:t>
-      </w:r>
-    </w:p>
-    <w:p>
-      <w:pPr>
-        <w:shd w:val="clear" w:color="auto" w:fill="FFFFFF"/>
-        <w:spacing w:line="240" w:lineRule="auto"/>
-        <w:rPr>
-          <w:rFonts w:ascii="Times New Roman" w:hAnsi="Times New Roman" w:cs="Times New Roman"/>
-        </w:rPr>
-      </w:pPr>
-      <w:r>
-        <w:rPr>
-          <w:rFonts w:ascii="Times New Roman" w:hAnsi="Times New Roman" w:cs="Times New Roman"/>
-        </w:rPr>
-        <w:t xml:space="preserve">&lt;/body&gt; </w:t>
-      </w:r>
-    </w:p>
-    <w:p>
-      <w:pPr>
-        <w:shd w:val="clear" w:color="auto" w:fill="FFFFFF"/>
-        <w:spacing w:line="240" w:lineRule="auto"/>
-        <w:rPr>
-          <w:rFonts w:ascii="Times New Roman" w:hAnsi="Times New Roman" w:cs="Times New Roman"/>
-        </w:rPr>
-      </w:pPr>
-      <w:r>
-        <w:rPr>
-          <w:rFonts w:ascii="Times New Roman" w:hAnsi="Times New Roman" w:cs="Times New Roman"/>
-        </w:rPr>
-        <w:t>&lt;/html&gt;</w:t>
+          <w:sz w:val="24"/>
+          <w:szCs w:val="24"/>
+        </w:rPr>
+        <w:t>{</w:t>
+      </w:r>
+      <w:proofErr w:type="gramEnd"/>
+    </w:p>
+    <w:p>
+      <w:pPr>
+        <w:shd w:val="clear" w:color="auto" w:fill="FFFFFF"/>
+        <w:spacing w:line="240" w:lineRule="auto"/>
+        <w:rPr>
+          <w:rFonts w:ascii="Times New Roman" w:hAnsi="Times New Roman" w:cs="Times New Roman"/>
+          <w:sz w:val="24"/>
+          <w:szCs w:val="24"/>
+        </w:rPr>
+      </w:pPr>
+      <w:r>
+        <w:rPr>
+          <w:rFonts w:ascii="Times New Roman" w:hAnsi="Times New Roman" w:cs="Times New Roman"/>
+          <w:sz w:val="24"/>
+          <w:szCs w:val="24"/>
+        </w:rPr>
+        <w:t xml:space="preserve">    </w:t>
+      </w:r>
+    </w:p>
+    <w:p>
+      <w:pPr>
+        <w:shd w:val="clear" w:color="auto" w:fill="FFFFFF"/>
+        <w:spacing w:line="240" w:lineRule="auto"/>
+        <w:rPr>
+          <w:rFonts w:ascii="Times New Roman" w:hAnsi="Times New Roman" w:cs="Times New Roman"/>
+          <w:sz w:val="24"/>
+          <w:szCs w:val="24"/>
+        </w:rPr>
+      </w:pPr>
+      <w:r>
+        <w:rPr>
+          <w:rFonts w:ascii="Times New Roman" w:hAnsi="Times New Roman" w:cs="Times New Roman"/>
+          <w:sz w:val="24"/>
+          <w:szCs w:val="24"/>
+        </w:rPr>
+        <w:t xml:space="preserve">    height: 3px; </w:t>
+      </w:r>
+    </w:p>
+    <w:p>
+      <w:pPr>
+        <w:shd w:val="clear" w:color="auto" w:fill="FFFFFF"/>
+        <w:spacing w:line="240" w:lineRule="auto"/>
+        <w:rPr>
+          <w:rFonts w:ascii="Times New Roman" w:hAnsi="Times New Roman" w:cs="Times New Roman"/>
+          <w:sz w:val="24"/>
+          <w:szCs w:val="24"/>
+        </w:rPr>
+      </w:pPr>
+      <w:r>
+        <w:rPr>
+          <w:rFonts w:ascii="Times New Roman" w:hAnsi="Times New Roman" w:cs="Times New Roman"/>
+          <w:sz w:val="24"/>
+          <w:szCs w:val="24"/>
+        </w:rPr>
+        <w:t xml:space="preserve">    color: white; </w:t>
+      </w:r>
+    </w:p>
+    <w:p>
+      <w:pPr>
+        <w:shd w:val="clear" w:color="auto" w:fill="FFFFFF"/>
+        <w:spacing w:line="240" w:lineRule="auto"/>
+        <w:rPr>
+          <w:rFonts w:ascii="Times New Roman" w:hAnsi="Times New Roman" w:cs="Times New Roman"/>
+          <w:sz w:val="24"/>
+          <w:szCs w:val="24"/>
+        </w:rPr>
+      </w:pPr>
+      <w:r>
+        <w:rPr>
+          <w:rFonts w:ascii="Times New Roman" w:hAnsi="Times New Roman" w:cs="Times New Roman"/>
+          <w:sz w:val="24"/>
+          <w:szCs w:val="24"/>
+        </w:rPr>
+        <w:t xml:space="preserve">    width: "10px";</w:t>
+      </w:r>
+    </w:p>
+    <w:p>
+      <w:pPr>
+        <w:shd w:val="clear" w:color="auto" w:fill="FFFFFF"/>
+        <w:spacing w:line="240" w:lineRule="auto"/>
+        <w:rPr>
+          <w:rFonts w:ascii="Times New Roman" w:hAnsi="Times New Roman" w:cs="Times New Roman"/>
+          <w:sz w:val="24"/>
+          <w:szCs w:val="24"/>
+        </w:rPr>
+      </w:pPr>
+      <w:r>
+        <w:rPr>
+          <w:rFonts w:ascii="Times New Roman" w:hAnsi="Times New Roman" w:cs="Times New Roman"/>
+          <w:sz w:val="24"/>
+          <w:szCs w:val="24"/>
+        </w:rPr>
+        <w:t>}</w:t>
       </w:r>
     </w:p>
     <w:sectPr>

</xml_diff>